<commit_message>
Functioneel Ontwerp definitieve versie (2.0)
</commit_message>
<xml_diff>
--- a/Verslagen/Functioneel ontwerp/Functioneel ontwerp - NHL-Helpdeskbot - versie 1.0.docx
+++ b/Verslagen/Functioneel ontwerp/Functioneel ontwerp - NHL-Helpdeskbot - versie 1.0.docx
@@ -3431,7 +3431,27 @@
               <w:rPr>
                 <w:rFonts w:asciiTheme="majorHAnsi" w:hAnsiTheme="majorHAnsi"/>
               </w:rPr>
-              <w:t xml:space="preserve"> bereikbaar op werkdagen</w:t>
+              <w:t xml:space="preserve"> bereikbaar op </w:t>
+            </w:r>
+            <w:proofErr w:type="gramStart"/>
+            <w:r>
+              <w:rPr>
+                <w:rFonts w:asciiTheme="majorHAnsi" w:hAnsiTheme="majorHAnsi"/>
+              </w:rPr>
+              <w:t>werkdagen</w:t>
+            </w:r>
+            <w:r>
+              <w:rPr>
+                <w:rFonts w:asciiTheme="majorHAnsi" w:hAnsiTheme="majorHAnsi"/>
+              </w:rPr>
+              <w:t>(</w:t>
+            </w:r>
+            <w:proofErr w:type="gramEnd"/>
+            <w:r>
+              <w:rPr>
+                <w:rFonts w:asciiTheme="majorHAnsi" w:hAnsiTheme="majorHAnsi"/>
+              </w:rPr>
+              <w:t>ma t/m do)</w:t>
             </w:r>
             <w:r>
               <w:rPr>
@@ -3594,6 +3614,8 @@
         </w:rPr>
         <w:br w:type="page"/>
       </w:r>
+      <w:bookmarkStart w:id="0" w:name="_GoBack"/>
+      <w:bookmarkEnd w:id="0"/>
     </w:p>
     <w:p>
       <w:pPr>
@@ -3759,19 +3781,7 @@
               <w:rPr>
                 <w:rFonts w:asciiTheme="majorHAnsi" w:hAnsiTheme="majorHAnsi"/>
               </w:rPr>
-              <w:t xml:space="preserve">11 </w:t>
-            </w:r>
-            <w:r>
-              <w:rPr>
-                <w:rFonts w:asciiTheme="majorHAnsi" w:hAnsiTheme="majorHAnsi"/>
-              </w:rPr>
-              <w:t>t/m</w:t>
-            </w:r>
-            <w:r>
-              <w:rPr>
-                <w:rFonts w:asciiTheme="majorHAnsi" w:hAnsiTheme="majorHAnsi"/>
-              </w:rPr>
-              <w:t xml:space="preserve"> </w:t>
+              <w:t xml:space="preserve">11 t/m </w:t>
             </w:r>
             <w:r>
               <w:rPr>
@@ -3847,19 +3857,7 @@
               <w:rPr>
                 <w:rFonts w:asciiTheme="majorHAnsi" w:hAnsiTheme="majorHAnsi"/>
               </w:rPr>
-              <w:t xml:space="preserve">18 </w:t>
-            </w:r>
-            <w:r>
-              <w:rPr>
-                <w:rFonts w:asciiTheme="majorHAnsi" w:hAnsiTheme="majorHAnsi"/>
-              </w:rPr>
-              <w:t>t/m</w:t>
-            </w:r>
-            <w:r>
-              <w:rPr>
-                <w:rFonts w:asciiTheme="majorHAnsi" w:hAnsiTheme="majorHAnsi"/>
-              </w:rPr>
-              <w:t xml:space="preserve"> 22</w:t>
+              <w:t>18 t/m 22</w:t>
             </w:r>
             <w:r>
               <w:rPr>
@@ -4162,19 +4160,7 @@
               <w:rPr>
                 <w:rFonts w:asciiTheme="majorHAnsi" w:hAnsiTheme="majorHAnsi"/>
               </w:rPr>
-              <w:t xml:space="preserve">25 </w:t>
-            </w:r>
-            <w:r>
-              <w:rPr>
-                <w:rFonts w:asciiTheme="majorHAnsi" w:hAnsiTheme="majorHAnsi"/>
-              </w:rPr>
-              <w:t>t/m</w:t>
-            </w:r>
-            <w:r>
-              <w:rPr>
-                <w:rFonts w:asciiTheme="majorHAnsi" w:hAnsiTheme="majorHAnsi"/>
-              </w:rPr>
-              <w:t xml:space="preserve"> </w:t>
+              <w:t xml:space="preserve">25 t/m </w:t>
             </w:r>
             <w:r>
               <w:rPr>
@@ -4298,8 +4284,6 @@
               </w:rPr>
               <w:t>.</w:t>
             </w:r>
-            <w:bookmarkStart w:id="0" w:name="_GoBack"/>
-            <w:bookmarkEnd w:id="0"/>
             <w:r>
               <w:rPr>
                 <w:rFonts w:asciiTheme="majorHAnsi" w:hAnsiTheme="majorHAnsi"/>
@@ -4443,19 +4427,7 @@
               <w:rPr>
                 <w:rFonts w:asciiTheme="majorHAnsi" w:hAnsiTheme="majorHAnsi"/>
               </w:rPr>
-              <w:t xml:space="preserve">2 </w:t>
-            </w:r>
-            <w:r>
-              <w:rPr>
-                <w:rFonts w:asciiTheme="majorHAnsi" w:hAnsiTheme="majorHAnsi"/>
-              </w:rPr>
-              <w:t>t/m</w:t>
-            </w:r>
-            <w:r>
-              <w:rPr>
-                <w:rFonts w:asciiTheme="majorHAnsi" w:hAnsiTheme="majorHAnsi"/>
-              </w:rPr>
-              <w:t xml:space="preserve"> </w:t>
+              <w:t xml:space="preserve">2 t/m </w:t>
             </w:r>
             <w:r>
               <w:rPr>
@@ -4524,19 +4496,7 @@
               <w:rPr>
                 <w:rFonts w:asciiTheme="majorHAnsi" w:hAnsiTheme="majorHAnsi"/>
               </w:rPr>
-              <w:t xml:space="preserve">9 </w:t>
-            </w:r>
-            <w:r>
-              <w:rPr>
-                <w:rFonts w:asciiTheme="majorHAnsi" w:hAnsiTheme="majorHAnsi"/>
-              </w:rPr>
-              <w:t>t/m</w:t>
-            </w:r>
-            <w:r>
-              <w:rPr>
-                <w:rFonts w:asciiTheme="majorHAnsi" w:hAnsiTheme="majorHAnsi"/>
-              </w:rPr>
-              <w:t xml:space="preserve"> 13 mei</w:t>
+              <w:t>9 t/m 13 mei</w:t>
             </w:r>
           </w:p>
         </w:tc>
@@ -4562,14 +4522,7 @@
                 <w:rFonts w:asciiTheme="majorHAnsi" w:hAnsiTheme="majorHAnsi"/>
                 <w:b/>
               </w:rPr>
-              <w:t>Afspraak</w:t>
-            </w:r>
-            <w:r>
-              <w:rPr>
-                <w:rFonts w:asciiTheme="majorHAnsi" w:hAnsiTheme="majorHAnsi"/>
-                <w:b/>
-              </w:rPr>
-              <w:t xml:space="preserve"> opdrachtgever.</w:t>
+              <w:t>Afspraak opdrachtgever.</w:t>
             </w:r>
           </w:p>
           <w:p>
@@ -4973,19 +4926,7 @@
               <w:rPr>
                 <w:rFonts w:asciiTheme="majorHAnsi" w:hAnsiTheme="majorHAnsi"/>
               </w:rPr>
-              <w:t xml:space="preserve">23 </w:t>
-            </w:r>
-            <w:r>
-              <w:rPr>
-                <w:rFonts w:asciiTheme="majorHAnsi" w:hAnsiTheme="majorHAnsi"/>
-              </w:rPr>
-              <w:t>t/m</w:t>
-            </w:r>
-            <w:r>
-              <w:rPr>
-                <w:rFonts w:asciiTheme="majorHAnsi" w:hAnsiTheme="majorHAnsi"/>
-              </w:rPr>
-              <w:t xml:space="preserve"> 27 mei</w:t>
+              <w:t>23 t/m 27 mei</w:t>
             </w:r>
           </w:p>
         </w:tc>
@@ -5112,19 +5053,7 @@
               <w:rPr>
                 <w:rFonts w:asciiTheme="majorHAnsi" w:hAnsiTheme="majorHAnsi"/>
               </w:rPr>
-              <w:t xml:space="preserve">30 mei </w:t>
-            </w:r>
-            <w:r>
-              <w:rPr>
-                <w:rFonts w:asciiTheme="majorHAnsi" w:hAnsiTheme="majorHAnsi"/>
-              </w:rPr>
-              <w:t>t/m</w:t>
-            </w:r>
-            <w:r>
-              <w:rPr>
-                <w:rFonts w:asciiTheme="majorHAnsi" w:hAnsiTheme="majorHAnsi"/>
-              </w:rPr>
-              <w:t xml:space="preserve"> 3 juni</w:t>
+              <w:t>30 mei t/m 3 juni</w:t>
             </w:r>
           </w:p>
         </w:tc>
@@ -5232,19 +5161,7 @@
               <w:rPr>
                 <w:rFonts w:asciiTheme="majorHAnsi" w:hAnsiTheme="majorHAnsi"/>
               </w:rPr>
-              <w:t xml:space="preserve">6 </w:t>
-            </w:r>
-            <w:r>
-              <w:rPr>
-                <w:rFonts w:asciiTheme="majorHAnsi" w:hAnsiTheme="majorHAnsi"/>
-              </w:rPr>
-              <w:t>t/m</w:t>
-            </w:r>
-            <w:r>
-              <w:rPr>
-                <w:rFonts w:asciiTheme="majorHAnsi" w:hAnsiTheme="majorHAnsi"/>
-              </w:rPr>
-              <w:t xml:space="preserve"> 10 juni</w:t>
+              <w:t>6 t/m 10 juni</w:t>
             </w:r>
           </w:p>
         </w:tc>
@@ -5387,19 +5304,7 @@
               <w:rPr>
                 <w:rFonts w:asciiTheme="majorHAnsi" w:hAnsiTheme="majorHAnsi"/>
               </w:rPr>
-              <w:t xml:space="preserve">13 </w:t>
-            </w:r>
-            <w:r>
-              <w:rPr>
-                <w:rFonts w:asciiTheme="majorHAnsi" w:hAnsiTheme="majorHAnsi"/>
-              </w:rPr>
-              <w:t>t/m</w:t>
-            </w:r>
-            <w:r>
-              <w:rPr>
-                <w:rFonts w:asciiTheme="majorHAnsi" w:hAnsiTheme="majorHAnsi"/>
-              </w:rPr>
-              <w:t xml:space="preserve"> 17 juni</w:t>
+              <w:t>13 t/m 17 juni</w:t>
             </w:r>
           </w:p>
         </w:tc>
@@ -5639,78 +5544,28 @@
     </w:p>
     <w:p>
       <w:pPr>
-        <w:rPr>
-          <w:rFonts w:asciiTheme="majorHAnsi" w:hAnsiTheme="majorHAnsi"/>
-          <w:sz w:val="24"/>
-          <w:szCs w:val="24"/>
-        </w:rPr>
-      </w:pPr>
-    </w:p>
-    <w:p>
-      <w:pPr>
-        <w:rPr>
-          <w:rFonts w:asciiTheme="majorHAnsi" w:hAnsiTheme="majorHAnsi"/>
-          <w:sz w:val="24"/>
-          <w:szCs w:val="24"/>
-        </w:rPr>
-      </w:pPr>
-    </w:p>
-    <w:p>
-      <w:pPr>
-        <w:rPr>
-          <w:rFonts w:asciiTheme="majorHAnsi" w:hAnsiTheme="majorHAnsi"/>
-          <w:sz w:val="24"/>
-          <w:szCs w:val="24"/>
-        </w:rPr>
-      </w:pPr>
-    </w:p>
-    <w:p>
-      <w:pPr>
-        <w:rPr>
-          <w:rFonts w:asciiTheme="majorHAnsi" w:hAnsiTheme="majorHAnsi"/>
-          <w:sz w:val="24"/>
-          <w:szCs w:val="24"/>
-        </w:rPr>
-      </w:pPr>
-    </w:p>
-    <w:p>
-      <w:pPr>
-        <w:rPr>
-          <w:rFonts w:asciiTheme="majorHAnsi" w:hAnsiTheme="majorHAnsi"/>
-          <w:sz w:val="24"/>
-          <w:szCs w:val="24"/>
-        </w:rPr>
-      </w:pPr>
-    </w:p>
-    <w:p>
-      <w:pPr>
-        <w:rPr>
-          <w:rFonts w:asciiTheme="majorHAnsi" w:hAnsiTheme="majorHAnsi"/>
-          <w:sz w:val="24"/>
-          <w:szCs w:val="24"/>
-        </w:rPr>
-      </w:pPr>
-      <w:r>
-        <w:rPr>
-          <w:rFonts w:asciiTheme="majorHAnsi" w:hAnsiTheme="majorHAnsi"/>
+        <w:jc w:val="center"/>
+        <w:rPr>
+          <w:rFonts w:asciiTheme="majorHAnsi" w:hAnsiTheme="majorHAnsi"/>
+          <w:b/>
+          <w:sz w:val="40"/>
+          <w:szCs w:val="24"/>
+        </w:rPr>
+      </w:pPr>
+      <w:r>
+        <w:rPr>
+          <w:rFonts w:asciiTheme="majorHAnsi" w:hAnsiTheme="majorHAnsi"/>
+          <w:b/>
           <w:noProof/>
-          <w:sz w:val="24"/>
+          <w:sz w:val="40"/>
           <w:szCs w:val="24"/>
           <w:lang w:val="en-GB" w:eastAsia="en-GB"/>
         </w:rPr>
         <w:drawing>
-          <wp:anchor distT="0" distB="0" distL="114300" distR="114300" simplePos="0" relativeHeight="251674624" behindDoc="0" locked="0" layoutInCell="1" allowOverlap="1" wp14:anchorId="26F6EC5F" wp14:editId="69D6BF8B">
-            <wp:simplePos x="914400" y="3098800"/>
-            <wp:positionH relativeFrom="margin">
-              <wp:align>center</wp:align>
-            </wp:positionH>
-            <wp:positionV relativeFrom="margin">
-              <wp:align>center</wp:align>
-            </wp:positionV>
-            <wp:extent cx="2804160" cy="5303520"/>
-            <wp:effectExtent l="0" t="0" r="0" b="0"/>
-            <wp:wrapSquare wrapText="bothSides"/>
-            <wp:docPr id="23" name="Picture 23"/>
+          <wp:inline distT="0" distB="0" distL="0" distR="0">
+            <wp:extent cx="3806592" cy="6485890"/>
+            <wp:effectExtent l="0" t="0" r="3810" b="0"/>
+            <wp:docPr id="1" name="Picture 1"/>
             <wp:cNvGraphicFramePr>
               <a:graphicFrameLocks xmlns:a="http://schemas.openxmlformats.org/drawingml/2006/main" noChangeAspect="1"/>
             </wp:cNvGraphicFramePr>
@@ -5718,11 +5573,11 @@
               <a:graphicData uri="http://schemas.openxmlformats.org/drawingml/2006/picture">
                 <pic:pic xmlns:pic="http://schemas.openxmlformats.org/drawingml/2006/picture">
                   <pic:nvPicPr>
-                    <pic:cNvPr id="1" name="Login_Page.JPG"/>
+                    <pic:cNvPr id="1" name="IMG-20160425-WA0000.jpg"/>
                     <pic:cNvPicPr/>
                   </pic:nvPicPr>
                   <pic:blipFill>
-                    <a:blip r:embed="rId16">
+                    <a:blip r:embed="rId16" cstate="print">
                       <a:extLst>
                         <a:ext uri="{28A0092B-C50C-407E-A947-70E740481C1C}">
                           <a14:useLocalDpi xmlns:a14="http://schemas.microsoft.com/office/drawing/2010/main" val="0"/>
@@ -5736,7 +5591,7 @@
                   <pic:spPr>
                     <a:xfrm>
                       <a:off x="0" y="0"/>
-                      <a:ext cx="2804160" cy="5303520"/>
+                      <a:ext cx="3807032" cy="6486640"/>
                     </a:xfrm>
                     <a:prstGeom prst="rect">
                       <a:avLst/>
@@ -5745,7 +5600,7 @@
                 </pic:pic>
               </a:graphicData>
             </a:graphic>
-          </wp:anchor>
+          </wp:inline>
         </w:drawing>
       </w:r>
     </w:p>
@@ -5753,1255 +5608,56 @@
       <w:pPr>
         <w:rPr>
           <w:rFonts w:asciiTheme="majorHAnsi" w:hAnsiTheme="majorHAnsi"/>
-          <w:sz w:val="24"/>
-          <w:szCs w:val="24"/>
-        </w:rPr>
-      </w:pPr>
+          <w:i/>
+          <w:sz w:val="24"/>
+          <w:szCs w:val="24"/>
+        </w:rPr>
+      </w:pPr>
+      <w:r>
+        <w:rPr>
+          <w:rFonts w:asciiTheme="majorHAnsi" w:hAnsiTheme="majorHAnsi"/>
+          <w:i/>
+          <w:sz w:val="24"/>
+          <w:szCs w:val="24"/>
+        </w:rPr>
+        <w:t xml:space="preserve">Afbeelding 1: </w:t>
+      </w:r>
+      <w:r>
+        <w:rPr>
+          <w:rFonts w:asciiTheme="majorHAnsi" w:hAnsiTheme="majorHAnsi"/>
+          <w:i/>
+          <w:sz w:val="24"/>
+          <w:szCs w:val="24"/>
+        </w:rPr>
+        <w:tab/>
+        <w:t>Smartphoneversie Telegram</w:t>
+      </w:r>
     </w:p>
     <w:p>
       <w:pPr>
-        <w:rPr>
-          <w:rFonts w:asciiTheme="majorHAnsi" w:hAnsiTheme="majorHAnsi"/>
-          <w:sz w:val="24"/>
-          <w:szCs w:val="24"/>
-        </w:rPr>
-      </w:pPr>
+        <w:spacing w:after="160" w:line="259" w:lineRule="auto"/>
+        <w:rPr>
+          <w:rFonts w:asciiTheme="majorHAnsi" w:hAnsiTheme="majorHAnsi"/>
+          <w:i/>
+          <w:sz w:val="24"/>
+          <w:szCs w:val="24"/>
+        </w:rPr>
+      </w:pPr>
+      <w:r>
+        <w:rPr>
+          <w:rFonts w:asciiTheme="majorHAnsi" w:hAnsiTheme="majorHAnsi"/>
+          <w:i/>
+          <w:sz w:val="24"/>
+          <w:szCs w:val="24"/>
+        </w:rPr>
+        <w:br w:type="page"/>
+      </w:r>
     </w:p>
     <w:p>
       <w:pPr>
         <w:rPr>
           <w:rFonts w:asciiTheme="majorHAnsi" w:hAnsiTheme="majorHAnsi"/>
-          <w:sz w:val="24"/>
-          <w:szCs w:val="24"/>
-        </w:rPr>
-      </w:pPr>
-    </w:p>
-    <w:p>
-      <w:pPr>
-        <w:rPr>
-          <w:rFonts w:asciiTheme="majorHAnsi" w:hAnsiTheme="majorHAnsi"/>
-          <w:sz w:val="24"/>
-          <w:szCs w:val="24"/>
-        </w:rPr>
-      </w:pPr>
-    </w:p>
-    <w:p>
-      <w:pPr>
-        <w:rPr>
-          <w:rFonts w:asciiTheme="majorHAnsi" w:hAnsiTheme="majorHAnsi"/>
-          <w:sz w:val="24"/>
-          <w:szCs w:val="24"/>
-        </w:rPr>
-      </w:pPr>
-    </w:p>
-    <w:p>
-      <w:pPr>
-        <w:rPr>
-          <w:rFonts w:asciiTheme="majorHAnsi" w:hAnsiTheme="majorHAnsi"/>
-          <w:sz w:val="24"/>
-          <w:szCs w:val="24"/>
-        </w:rPr>
-      </w:pPr>
-    </w:p>
-    <w:p>
-      <w:pPr>
-        <w:rPr>
-          <w:rFonts w:asciiTheme="majorHAnsi" w:hAnsiTheme="majorHAnsi"/>
-          <w:sz w:val="24"/>
-          <w:szCs w:val="24"/>
-        </w:rPr>
-      </w:pPr>
-    </w:p>
-    <w:p>
-      <w:pPr>
-        <w:rPr>
-          <w:rFonts w:asciiTheme="majorHAnsi" w:hAnsiTheme="majorHAnsi"/>
-          <w:sz w:val="24"/>
-          <w:szCs w:val="24"/>
-        </w:rPr>
-      </w:pPr>
-    </w:p>
-    <w:p>
-      <w:pPr>
-        <w:rPr>
-          <w:rFonts w:asciiTheme="majorHAnsi" w:hAnsiTheme="majorHAnsi"/>
-          <w:sz w:val="24"/>
-          <w:szCs w:val="24"/>
-        </w:rPr>
-      </w:pPr>
-    </w:p>
-    <w:p>
-      <w:pPr>
-        <w:rPr>
-          <w:rFonts w:asciiTheme="majorHAnsi" w:hAnsiTheme="majorHAnsi"/>
-          <w:sz w:val="24"/>
-          <w:szCs w:val="24"/>
-        </w:rPr>
-      </w:pPr>
-    </w:p>
-    <w:p>
-      <w:pPr>
-        <w:rPr>
-          <w:rFonts w:asciiTheme="majorHAnsi" w:hAnsiTheme="majorHAnsi"/>
-          <w:sz w:val="24"/>
-          <w:szCs w:val="24"/>
-        </w:rPr>
-      </w:pPr>
-    </w:p>
-    <w:p>
-      <w:pPr>
-        <w:rPr>
-          <w:rFonts w:asciiTheme="majorHAnsi" w:hAnsiTheme="majorHAnsi"/>
-          <w:sz w:val="24"/>
-          <w:szCs w:val="24"/>
-        </w:rPr>
-      </w:pPr>
-    </w:p>
-    <w:p>
-      <w:pPr>
-        <w:rPr>
-          <w:rFonts w:asciiTheme="majorHAnsi" w:hAnsiTheme="majorHAnsi"/>
-          <w:sz w:val="24"/>
-          <w:szCs w:val="24"/>
-        </w:rPr>
-      </w:pPr>
-    </w:p>
-    <w:p>
-      <w:pPr>
-        <w:rPr>
-          <w:rFonts w:asciiTheme="majorHAnsi" w:hAnsiTheme="majorHAnsi"/>
-          <w:sz w:val="24"/>
-          <w:szCs w:val="24"/>
-        </w:rPr>
-      </w:pPr>
-    </w:p>
-    <w:p>
-      <w:pPr>
-        <w:rPr>
-          <w:rFonts w:asciiTheme="majorHAnsi" w:hAnsiTheme="majorHAnsi"/>
-          <w:sz w:val="24"/>
-          <w:szCs w:val="24"/>
-        </w:rPr>
-      </w:pPr>
-    </w:p>
-    <w:p>
-      <w:pPr>
-        <w:rPr>
-          <w:rFonts w:asciiTheme="majorHAnsi" w:hAnsiTheme="majorHAnsi"/>
           <w:i/>
-          <w:sz w:val="24"/>
-          <w:szCs w:val="24"/>
-        </w:rPr>
-      </w:pPr>
-      <w:r>
-        <w:rPr>
-          <w:rFonts w:asciiTheme="majorHAnsi" w:hAnsiTheme="majorHAnsi"/>
-          <w:i/>
-          <w:sz w:val="24"/>
-          <w:szCs w:val="24"/>
-        </w:rPr>
-        <w:t>Wireframe 1:</w:t>
-      </w:r>
-      <w:r>
-        <w:rPr>
-          <w:rFonts w:asciiTheme="majorHAnsi" w:hAnsiTheme="majorHAnsi"/>
-          <w:i/>
-          <w:sz w:val="24"/>
-          <w:szCs w:val="24"/>
-        </w:rPr>
-        <w:tab/>
-        <w:t xml:space="preserve">Inloggen </w:t>
-      </w:r>
-    </w:p>
-    <w:p>
-      <w:pPr>
-        <w:spacing w:after="160"/>
-        <w:rPr>
-          <w:rFonts w:asciiTheme="majorHAnsi" w:hAnsiTheme="majorHAnsi"/>
-          <w:i/>
-          <w:sz w:val="24"/>
-          <w:szCs w:val="24"/>
-        </w:rPr>
-      </w:pPr>
-      <w:r>
-        <w:rPr>
-          <w:rFonts w:asciiTheme="majorHAnsi" w:hAnsiTheme="majorHAnsi"/>
-          <w:i/>
-          <w:sz w:val="24"/>
-          <w:szCs w:val="24"/>
-        </w:rPr>
-        <w:br w:type="page"/>
-      </w:r>
-    </w:p>
-    <w:p>
-      <w:pPr>
-        <w:rPr>
-          <w:rFonts w:asciiTheme="majorHAnsi" w:hAnsiTheme="majorHAnsi"/>
-          <w:i/>
-          <w:sz w:val="24"/>
-          <w:szCs w:val="24"/>
-        </w:rPr>
-      </w:pPr>
-    </w:p>
-    <w:p>
-      <w:pPr>
-        <w:rPr>
-          <w:rFonts w:asciiTheme="majorHAnsi" w:hAnsiTheme="majorHAnsi"/>
-          <w:sz w:val="24"/>
-          <w:szCs w:val="24"/>
-        </w:rPr>
-      </w:pPr>
-    </w:p>
-    <w:p>
-      <w:pPr>
-        <w:rPr>
-          <w:rFonts w:asciiTheme="majorHAnsi" w:hAnsiTheme="majorHAnsi"/>
-          <w:sz w:val="24"/>
-          <w:szCs w:val="24"/>
-        </w:rPr>
-      </w:pPr>
-    </w:p>
-    <w:p>
-      <w:pPr>
-        <w:rPr>
-          <w:rFonts w:asciiTheme="majorHAnsi" w:hAnsiTheme="majorHAnsi"/>
-          <w:sz w:val="24"/>
-          <w:szCs w:val="24"/>
-        </w:rPr>
-      </w:pPr>
-    </w:p>
-    <w:p>
-      <w:pPr>
-        <w:rPr>
-          <w:rFonts w:asciiTheme="majorHAnsi" w:hAnsiTheme="majorHAnsi"/>
-          <w:sz w:val="24"/>
-          <w:szCs w:val="24"/>
-        </w:rPr>
-      </w:pPr>
-    </w:p>
-    <w:p>
-      <w:pPr>
-        <w:rPr>
-          <w:rFonts w:asciiTheme="majorHAnsi" w:hAnsiTheme="majorHAnsi"/>
-          <w:sz w:val="24"/>
-          <w:szCs w:val="24"/>
-        </w:rPr>
-      </w:pPr>
-    </w:p>
-    <w:p>
-      <w:pPr>
-        <w:rPr>
-          <w:rFonts w:asciiTheme="majorHAnsi" w:hAnsiTheme="majorHAnsi"/>
-          <w:sz w:val="24"/>
-          <w:szCs w:val="24"/>
-        </w:rPr>
-      </w:pPr>
-    </w:p>
-    <w:p>
-      <w:pPr>
-        <w:jc w:val="right"/>
-        <w:rPr>
-          <w:rFonts w:asciiTheme="majorHAnsi" w:hAnsiTheme="majorHAnsi"/>
-          <w:sz w:val="24"/>
-          <w:szCs w:val="24"/>
-        </w:rPr>
-      </w:pPr>
-    </w:p>
-    <w:p>
-      <w:pPr>
-        <w:jc w:val="right"/>
-        <w:rPr>
-          <w:rFonts w:asciiTheme="majorHAnsi" w:hAnsiTheme="majorHAnsi"/>
-          <w:sz w:val="24"/>
-          <w:szCs w:val="24"/>
-        </w:rPr>
-      </w:pPr>
-    </w:p>
-    <w:p>
-      <w:pPr>
-        <w:jc w:val="right"/>
-        <w:rPr>
-          <w:rFonts w:asciiTheme="majorHAnsi" w:hAnsiTheme="majorHAnsi"/>
-          <w:sz w:val="24"/>
-          <w:szCs w:val="24"/>
-        </w:rPr>
-      </w:pPr>
-    </w:p>
-    <w:p>
-      <w:pPr>
-        <w:jc w:val="right"/>
-        <w:rPr>
-          <w:rFonts w:asciiTheme="majorHAnsi" w:hAnsiTheme="majorHAnsi"/>
-          <w:sz w:val="24"/>
-          <w:szCs w:val="24"/>
-        </w:rPr>
-      </w:pPr>
-    </w:p>
-    <w:p>
-      <w:pPr>
-        <w:jc w:val="right"/>
-        <w:rPr>
-          <w:rFonts w:asciiTheme="majorHAnsi" w:hAnsiTheme="majorHAnsi"/>
-          <w:sz w:val="24"/>
-          <w:szCs w:val="24"/>
-        </w:rPr>
-      </w:pPr>
-    </w:p>
-    <w:p>
-      <w:pPr>
-        <w:jc w:val="right"/>
-        <w:rPr>
-          <w:rFonts w:asciiTheme="majorHAnsi" w:hAnsiTheme="majorHAnsi"/>
-          <w:sz w:val="24"/>
-          <w:szCs w:val="24"/>
-        </w:rPr>
-      </w:pPr>
-    </w:p>
-    <w:p>
-      <w:pPr>
-        <w:jc w:val="right"/>
-        <w:rPr>
-          <w:rFonts w:asciiTheme="majorHAnsi" w:hAnsiTheme="majorHAnsi"/>
-          <w:sz w:val="24"/>
-          <w:szCs w:val="24"/>
-        </w:rPr>
-      </w:pPr>
-    </w:p>
-    <w:p>
-      <w:pPr>
-        <w:jc w:val="right"/>
-        <w:rPr>
-          <w:rFonts w:asciiTheme="majorHAnsi" w:hAnsiTheme="majorHAnsi"/>
-          <w:sz w:val="24"/>
-          <w:szCs w:val="24"/>
-        </w:rPr>
-      </w:pPr>
-      <w:r>
-        <w:rPr>
-          <w:rFonts w:asciiTheme="majorHAnsi" w:hAnsiTheme="majorHAnsi"/>
-          <w:noProof/>
-          <w:sz w:val="24"/>
-          <w:szCs w:val="24"/>
-          <w:lang w:val="en-GB" w:eastAsia="en-GB"/>
-        </w:rPr>
-        <w:drawing>
-          <wp:anchor distT="0" distB="0" distL="114300" distR="114300" simplePos="0" relativeHeight="251675648" behindDoc="0" locked="0" layoutInCell="1" allowOverlap="1" wp14:anchorId="6E7F18D3" wp14:editId="1CE854FC">
-            <wp:simplePos x="3670300" y="914400"/>
-            <wp:positionH relativeFrom="margin">
-              <wp:align>center</wp:align>
-            </wp:positionH>
-            <wp:positionV relativeFrom="margin">
-              <wp:align>center</wp:align>
-            </wp:positionV>
-            <wp:extent cx="2971800" cy="5433060"/>
-            <wp:effectExtent l="0" t="0" r="0" b="0"/>
-            <wp:wrapSquare wrapText="bothSides"/>
-            <wp:docPr id="26" name="Picture 26"/>
-            <wp:cNvGraphicFramePr>
-              <a:graphicFrameLocks xmlns:a="http://schemas.openxmlformats.org/drawingml/2006/main" noChangeAspect="1"/>
-            </wp:cNvGraphicFramePr>
-            <a:graphic xmlns:a="http://schemas.openxmlformats.org/drawingml/2006/main">
-              <a:graphicData uri="http://schemas.openxmlformats.org/drawingml/2006/picture">
-                <pic:pic xmlns:pic="http://schemas.openxmlformats.org/drawingml/2006/picture">
-                  <pic:nvPicPr>
-                    <pic:cNvPr id="6" name="Register_Page.JPG"/>
-                    <pic:cNvPicPr/>
-                  </pic:nvPicPr>
-                  <pic:blipFill>
-                    <a:blip r:embed="rId17">
-                      <a:extLst>
-                        <a:ext uri="{28A0092B-C50C-407E-A947-70E740481C1C}">
-                          <a14:useLocalDpi xmlns:a14="http://schemas.microsoft.com/office/drawing/2010/main" val="0"/>
-                        </a:ext>
-                      </a:extLst>
-                    </a:blip>
-                    <a:stretch>
-                      <a:fillRect/>
-                    </a:stretch>
-                  </pic:blipFill>
-                  <pic:spPr>
-                    <a:xfrm>
-                      <a:off x="0" y="0"/>
-                      <a:ext cx="2971800" cy="5433060"/>
-                    </a:xfrm>
-                    <a:prstGeom prst="rect">
-                      <a:avLst/>
-                    </a:prstGeom>
-                  </pic:spPr>
-                </pic:pic>
-              </a:graphicData>
-            </a:graphic>
-          </wp:anchor>
-        </w:drawing>
-      </w:r>
-    </w:p>
-    <w:p>
-      <w:pPr>
-        <w:jc w:val="right"/>
-        <w:rPr>
-          <w:rFonts w:asciiTheme="majorHAnsi" w:hAnsiTheme="majorHAnsi"/>
-          <w:sz w:val="24"/>
-          <w:szCs w:val="24"/>
-        </w:rPr>
-      </w:pPr>
-    </w:p>
-    <w:p>
-      <w:pPr>
-        <w:jc w:val="right"/>
-        <w:rPr>
-          <w:rFonts w:asciiTheme="majorHAnsi" w:hAnsiTheme="majorHAnsi"/>
-          <w:sz w:val="24"/>
-          <w:szCs w:val="24"/>
-        </w:rPr>
-      </w:pPr>
-    </w:p>
-    <w:p>
-      <w:pPr>
-        <w:jc w:val="right"/>
-        <w:rPr>
-          <w:rFonts w:asciiTheme="majorHAnsi" w:hAnsiTheme="majorHAnsi"/>
-          <w:sz w:val="24"/>
-          <w:szCs w:val="24"/>
-        </w:rPr>
-      </w:pPr>
-    </w:p>
-    <w:p>
-      <w:pPr>
-        <w:jc w:val="right"/>
-        <w:rPr>
-          <w:rFonts w:asciiTheme="majorHAnsi" w:hAnsiTheme="majorHAnsi"/>
-          <w:sz w:val="24"/>
-          <w:szCs w:val="24"/>
-        </w:rPr>
-      </w:pPr>
-    </w:p>
-    <w:p>
-      <w:pPr>
-        <w:jc w:val="right"/>
-        <w:rPr>
-          <w:rFonts w:asciiTheme="majorHAnsi" w:hAnsiTheme="majorHAnsi"/>
-          <w:sz w:val="24"/>
-          <w:szCs w:val="24"/>
-        </w:rPr>
-      </w:pPr>
-    </w:p>
-    <w:p>
-      <w:pPr>
-        <w:jc w:val="right"/>
-        <w:rPr>
-          <w:rFonts w:asciiTheme="majorHAnsi" w:hAnsiTheme="majorHAnsi"/>
-          <w:sz w:val="24"/>
-          <w:szCs w:val="24"/>
-        </w:rPr>
-      </w:pPr>
-    </w:p>
-    <w:p>
-      <w:pPr>
-        <w:jc w:val="right"/>
-        <w:rPr>
-          <w:rFonts w:asciiTheme="majorHAnsi" w:hAnsiTheme="majorHAnsi"/>
-          <w:sz w:val="24"/>
-          <w:szCs w:val="24"/>
-        </w:rPr>
-      </w:pPr>
-    </w:p>
-    <w:p>
-      <w:pPr>
-        <w:rPr>
-          <w:rFonts w:asciiTheme="majorHAnsi" w:hAnsiTheme="majorHAnsi"/>
-          <w:i/>
-          <w:sz w:val="24"/>
-          <w:szCs w:val="24"/>
-        </w:rPr>
-      </w:pPr>
-      <w:r>
-        <w:rPr>
-          <w:rFonts w:asciiTheme="majorHAnsi" w:hAnsiTheme="majorHAnsi"/>
-          <w:i/>
-          <w:sz w:val="24"/>
-          <w:szCs w:val="24"/>
-        </w:rPr>
-        <w:t>Wireframe 2:</w:t>
-      </w:r>
-      <w:r>
-        <w:rPr>
-          <w:rFonts w:asciiTheme="majorHAnsi" w:hAnsiTheme="majorHAnsi"/>
-          <w:i/>
-          <w:sz w:val="24"/>
-          <w:szCs w:val="24"/>
-        </w:rPr>
-        <w:tab/>
-        <w:t xml:space="preserve">Registreren </w:t>
-      </w:r>
-    </w:p>
-    <w:p>
-      <w:pPr>
-        <w:spacing w:after="160"/>
-        <w:rPr>
-          <w:rFonts w:asciiTheme="majorHAnsi" w:hAnsiTheme="majorHAnsi"/>
-          <w:i/>
-          <w:sz w:val="24"/>
-          <w:szCs w:val="24"/>
-        </w:rPr>
-      </w:pPr>
-      <w:r>
-        <w:rPr>
-          <w:rFonts w:asciiTheme="majorHAnsi" w:hAnsiTheme="majorHAnsi"/>
-          <w:i/>
-          <w:sz w:val="24"/>
-          <w:szCs w:val="24"/>
-        </w:rPr>
-        <w:br w:type="page"/>
-      </w:r>
-    </w:p>
-    <w:p>
-      <w:pPr>
-        <w:rPr>
-          <w:rFonts w:asciiTheme="majorHAnsi" w:hAnsiTheme="majorHAnsi"/>
-          <w:i/>
-          <w:sz w:val="24"/>
-          <w:szCs w:val="24"/>
-        </w:rPr>
-      </w:pPr>
-    </w:p>
-    <w:p>
-      <w:pPr>
-        <w:rPr>
-          <w:rFonts w:asciiTheme="majorHAnsi" w:hAnsiTheme="majorHAnsi"/>
-          <w:sz w:val="24"/>
-          <w:szCs w:val="24"/>
-        </w:rPr>
-      </w:pPr>
-    </w:p>
-    <w:p>
-      <w:pPr>
-        <w:rPr>
-          <w:rFonts w:asciiTheme="majorHAnsi" w:hAnsiTheme="majorHAnsi"/>
-          <w:sz w:val="24"/>
-          <w:szCs w:val="24"/>
-        </w:rPr>
-      </w:pPr>
-    </w:p>
-    <w:p>
-      <w:pPr>
-        <w:rPr>
-          <w:rFonts w:asciiTheme="majorHAnsi" w:hAnsiTheme="majorHAnsi"/>
-          <w:sz w:val="24"/>
-          <w:szCs w:val="24"/>
-        </w:rPr>
-      </w:pPr>
-    </w:p>
-    <w:p>
-      <w:pPr>
-        <w:rPr>
-          <w:rFonts w:asciiTheme="majorHAnsi" w:hAnsiTheme="majorHAnsi"/>
-          <w:sz w:val="24"/>
-          <w:szCs w:val="24"/>
-        </w:rPr>
-      </w:pPr>
-    </w:p>
-    <w:p>
-      <w:pPr>
-        <w:rPr>
-          <w:rFonts w:asciiTheme="majorHAnsi" w:hAnsiTheme="majorHAnsi"/>
-          <w:sz w:val="24"/>
-          <w:szCs w:val="24"/>
-        </w:rPr>
-      </w:pPr>
-    </w:p>
-    <w:p>
-      <w:pPr>
-        <w:rPr>
-          <w:rFonts w:asciiTheme="majorHAnsi" w:hAnsiTheme="majorHAnsi"/>
-          <w:sz w:val="24"/>
-          <w:szCs w:val="24"/>
-        </w:rPr>
-      </w:pPr>
-    </w:p>
-    <w:p>
-      <w:pPr>
-        <w:rPr>
-          <w:rFonts w:asciiTheme="majorHAnsi" w:hAnsiTheme="majorHAnsi"/>
-          <w:sz w:val="24"/>
-          <w:szCs w:val="24"/>
-        </w:rPr>
-      </w:pPr>
-    </w:p>
-    <w:p>
-      <w:pPr>
-        <w:rPr>
-          <w:rFonts w:asciiTheme="majorHAnsi" w:hAnsiTheme="majorHAnsi"/>
-          <w:sz w:val="24"/>
-          <w:szCs w:val="24"/>
-        </w:rPr>
-      </w:pPr>
-    </w:p>
-    <w:p>
-      <w:pPr>
-        <w:rPr>
-          <w:rFonts w:asciiTheme="majorHAnsi" w:hAnsiTheme="majorHAnsi"/>
-          <w:sz w:val="24"/>
-          <w:szCs w:val="24"/>
-        </w:rPr>
-      </w:pPr>
-    </w:p>
-    <w:p>
-      <w:pPr>
-        <w:tabs>
-          <w:tab w:val="left" w:pos="1290"/>
-        </w:tabs>
-        <w:rPr>
-          <w:rFonts w:asciiTheme="majorHAnsi" w:hAnsiTheme="majorHAnsi"/>
-          <w:sz w:val="24"/>
-          <w:szCs w:val="24"/>
-        </w:rPr>
-      </w:pPr>
-      <w:r>
-        <w:rPr>
-          <w:rFonts w:asciiTheme="majorHAnsi" w:hAnsiTheme="majorHAnsi"/>
-          <w:sz w:val="24"/>
-          <w:szCs w:val="24"/>
-        </w:rPr>
-        <w:tab/>
-      </w:r>
-      <w:r>
-        <w:rPr>
-          <w:rFonts w:asciiTheme="majorHAnsi" w:hAnsiTheme="majorHAnsi"/>
-          <w:noProof/>
-          <w:sz w:val="24"/>
-          <w:szCs w:val="24"/>
-          <w:lang w:val="en-GB" w:eastAsia="en-GB"/>
-        </w:rPr>
-        <w:drawing>
-          <wp:anchor distT="0" distB="0" distL="114300" distR="114300" simplePos="0" relativeHeight="251676672" behindDoc="0" locked="0" layoutInCell="1" allowOverlap="1" wp14:anchorId="1811049E" wp14:editId="5FEAD64C">
-            <wp:simplePos x="1739900" y="4318000"/>
-            <wp:positionH relativeFrom="margin">
-              <wp:align>center</wp:align>
-            </wp:positionH>
-            <wp:positionV relativeFrom="margin">
-              <wp:align>center</wp:align>
-            </wp:positionV>
-            <wp:extent cx="2910840" cy="5433060"/>
-            <wp:effectExtent l="0" t="0" r="3810" b="0"/>
-            <wp:wrapSquare wrapText="bothSides"/>
-            <wp:docPr id="27" name="Picture 27"/>
-            <wp:cNvGraphicFramePr>
-              <a:graphicFrameLocks xmlns:a="http://schemas.openxmlformats.org/drawingml/2006/main" noChangeAspect="1"/>
-            </wp:cNvGraphicFramePr>
-            <a:graphic xmlns:a="http://schemas.openxmlformats.org/drawingml/2006/main">
-              <a:graphicData uri="http://schemas.openxmlformats.org/drawingml/2006/picture">
-                <pic:pic xmlns:pic="http://schemas.openxmlformats.org/drawingml/2006/picture">
-                  <pic:nvPicPr>
-                    <pic:cNvPr id="18" name="Product_page JPG.JPG"/>
-                    <pic:cNvPicPr/>
-                  </pic:nvPicPr>
-                  <pic:blipFill>
-                    <a:blip r:embed="rId18">
-                      <a:extLst>
-                        <a:ext uri="{28A0092B-C50C-407E-A947-70E740481C1C}">
-                          <a14:useLocalDpi xmlns:a14="http://schemas.microsoft.com/office/drawing/2010/main" val="0"/>
-                        </a:ext>
-                      </a:extLst>
-                    </a:blip>
-                    <a:stretch>
-                      <a:fillRect/>
-                    </a:stretch>
-                  </pic:blipFill>
-                  <pic:spPr>
-                    <a:xfrm>
-                      <a:off x="0" y="0"/>
-                      <a:ext cx="2910840" cy="5433060"/>
-                    </a:xfrm>
-                    <a:prstGeom prst="rect">
-                      <a:avLst/>
-                    </a:prstGeom>
-                  </pic:spPr>
-                </pic:pic>
-              </a:graphicData>
-            </a:graphic>
-          </wp:anchor>
-        </w:drawing>
-      </w:r>
-    </w:p>
-    <w:p>
-      <w:pPr>
-        <w:tabs>
-          <w:tab w:val="left" w:pos="1290"/>
-        </w:tabs>
-        <w:rPr>
-          <w:rFonts w:asciiTheme="majorHAnsi" w:hAnsiTheme="majorHAnsi"/>
-          <w:sz w:val="24"/>
-          <w:szCs w:val="24"/>
-        </w:rPr>
-      </w:pPr>
-    </w:p>
-    <w:p>
-      <w:pPr>
-        <w:tabs>
-          <w:tab w:val="left" w:pos="1290"/>
-        </w:tabs>
-        <w:rPr>
-          <w:rFonts w:asciiTheme="majorHAnsi" w:hAnsiTheme="majorHAnsi"/>
-          <w:sz w:val="24"/>
-          <w:szCs w:val="24"/>
-        </w:rPr>
-      </w:pPr>
-    </w:p>
-    <w:p>
-      <w:pPr>
-        <w:tabs>
-          <w:tab w:val="left" w:pos="1290"/>
-        </w:tabs>
-        <w:rPr>
-          <w:rFonts w:asciiTheme="majorHAnsi" w:hAnsiTheme="majorHAnsi"/>
-          <w:sz w:val="24"/>
-          <w:szCs w:val="24"/>
-        </w:rPr>
-      </w:pPr>
-    </w:p>
-    <w:p>
-      <w:pPr>
-        <w:tabs>
-          <w:tab w:val="left" w:pos="1290"/>
-        </w:tabs>
-        <w:rPr>
-          <w:rFonts w:asciiTheme="majorHAnsi" w:hAnsiTheme="majorHAnsi"/>
-          <w:sz w:val="24"/>
-          <w:szCs w:val="24"/>
-        </w:rPr>
-      </w:pPr>
-    </w:p>
-    <w:p>
-      <w:pPr>
-        <w:tabs>
-          <w:tab w:val="left" w:pos="1290"/>
-        </w:tabs>
-        <w:rPr>
-          <w:rFonts w:asciiTheme="majorHAnsi" w:hAnsiTheme="majorHAnsi"/>
-          <w:sz w:val="24"/>
-          <w:szCs w:val="24"/>
-        </w:rPr>
-      </w:pPr>
-    </w:p>
-    <w:p>
-      <w:pPr>
-        <w:tabs>
-          <w:tab w:val="left" w:pos="1290"/>
-        </w:tabs>
-        <w:rPr>
-          <w:rFonts w:asciiTheme="majorHAnsi" w:hAnsiTheme="majorHAnsi"/>
-          <w:sz w:val="24"/>
-          <w:szCs w:val="24"/>
-        </w:rPr>
-      </w:pPr>
-    </w:p>
-    <w:p>
-      <w:pPr>
-        <w:tabs>
-          <w:tab w:val="left" w:pos="1290"/>
-        </w:tabs>
-        <w:rPr>
-          <w:rFonts w:asciiTheme="majorHAnsi" w:hAnsiTheme="majorHAnsi"/>
-          <w:sz w:val="24"/>
-          <w:szCs w:val="24"/>
-        </w:rPr>
-      </w:pPr>
-    </w:p>
-    <w:p>
-      <w:pPr>
-        <w:tabs>
-          <w:tab w:val="left" w:pos="1290"/>
-        </w:tabs>
-        <w:rPr>
-          <w:rFonts w:asciiTheme="majorHAnsi" w:hAnsiTheme="majorHAnsi"/>
-          <w:sz w:val="24"/>
-          <w:szCs w:val="24"/>
-        </w:rPr>
-      </w:pPr>
-    </w:p>
-    <w:p>
-      <w:pPr>
-        <w:tabs>
-          <w:tab w:val="left" w:pos="1290"/>
-        </w:tabs>
-        <w:rPr>
-          <w:rFonts w:asciiTheme="majorHAnsi" w:hAnsiTheme="majorHAnsi"/>
-          <w:sz w:val="24"/>
-          <w:szCs w:val="24"/>
-        </w:rPr>
-      </w:pPr>
-    </w:p>
-    <w:p>
-      <w:pPr>
-        <w:tabs>
-          <w:tab w:val="left" w:pos="1290"/>
-        </w:tabs>
-        <w:rPr>
-          <w:rFonts w:asciiTheme="majorHAnsi" w:hAnsiTheme="majorHAnsi"/>
-          <w:sz w:val="24"/>
-          <w:szCs w:val="24"/>
-        </w:rPr>
-      </w:pPr>
-    </w:p>
-    <w:p>
-      <w:pPr>
-        <w:tabs>
-          <w:tab w:val="left" w:pos="1290"/>
-        </w:tabs>
-        <w:rPr>
-          <w:rFonts w:asciiTheme="majorHAnsi" w:hAnsiTheme="majorHAnsi"/>
-          <w:sz w:val="24"/>
-          <w:szCs w:val="24"/>
-        </w:rPr>
-      </w:pPr>
-    </w:p>
-    <w:p>
-      <w:pPr>
-        <w:rPr>
-          <w:rFonts w:asciiTheme="majorHAnsi" w:hAnsiTheme="majorHAnsi"/>
-          <w:i/>
-          <w:sz w:val="24"/>
-          <w:szCs w:val="24"/>
-        </w:rPr>
-      </w:pPr>
-      <w:r>
-        <w:rPr>
-          <w:rFonts w:asciiTheme="majorHAnsi" w:hAnsiTheme="majorHAnsi"/>
-          <w:i/>
-          <w:sz w:val="24"/>
-          <w:szCs w:val="24"/>
-        </w:rPr>
-        <w:t>Wireframe 3:</w:t>
-      </w:r>
-      <w:r>
-        <w:rPr>
-          <w:rFonts w:asciiTheme="majorHAnsi" w:hAnsiTheme="majorHAnsi"/>
-          <w:i/>
-          <w:sz w:val="24"/>
-          <w:szCs w:val="24"/>
-        </w:rPr>
-        <w:tab/>
-        <w:t xml:space="preserve">Producten  </w:t>
-      </w:r>
-    </w:p>
-    <w:p>
-      <w:pPr>
-        <w:spacing w:after="160"/>
-        <w:rPr>
-          <w:rFonts w:asciiTheme="majorHAnsi" w:hAnsiTheme="majorHAnsi"/>
-          <w:i/>
-          <w:sz w:val="24"/>
-          <w:szCs w:val="24"/>
-        </w:rPr>
-      </w:pPr>
-      <w:r>
-        <w:rPr>
-          <w:rFonts w:asciiTheme="majorHAnsi" w:hAnsiTheme="majorHAnsi"/>
-          <w:i/>
-          <w:sz w:val="24"/>
-          <w:szCs w:val="24"/>
-        </w:rPr>
-        <w:br w:type="page"/>
-      </w:r>
-    </w:p>
-    <w:p>
-      <w:pPr>
-        <w:rPr>
-          <w:rFonts w:asciiTheme="majorHAnsi" w:hAnsiTheme="majorHAnsi"/>
-          <w:i/>
-          <w:sz w:val="24"/>
-          <w:szCs w:val="24"/>
-        </w:rPr>
-      </w:pPr>
-    </w:p>
-    <w:p>
-      <w:pPr>
-        <w:tabs>
-          <w:tab w:val="left" w:pos="1290"/>
-        </w:tabs>
-        <w:rPr>
-          <w:rFonts w:asciiTheme="majorHAnsi" w:hAnsiTheme="majorHAnsi"/>
-          <w:sz w:val="24"/>
-          <w:szCs w:val="24"/>
-        </w:rPr>
-      </w:pPr>
-    </w:p>
-    <w:p>
-      <w:pPr>
-        <w:rPr>
-          <w:rFonts w:asciiTheme="majorHAnsi" w:hAnsiTheme="majorHAnsi"/>
-          <w:sz w:val="24"/>
-          <w:szCs w:val="24"/>
-        </w:rPr>
-      </w:pPr>
-    </w:p>
-    <w:p>
-      <w:pPr>
-        <w:rPr>
-          <w:rFonts w:asciiTheme="majorHAnsi" w:hAnsiTheme="majorHAnsi"/>
-          <w:sz w:val="24"/>
-          <w:szCs w:val="24"/>
-        </w:rPr>
-      </w:pPr>
-    </w:p>
-    <w:p>
-      <w:pPr>
-        <w:rPr>
-          <w:rFonts w:asciiTheme="majorHAnsi" w:hAnsiTheme="majorHAnsi"/>
-          <w:sz w:val="24"/>
-          <w:szCs w:val="24"/>
-        </w:rPr>
-      </w:pPr>
-    </w:p>
-    <w:p>
-      <w:pPr>
-        <w:rPr>
-          <w:rFonts w:asciiTheme="majorHAnsi" w:hAnsiTheme="majorHAnsi"/>
-          <w:sz w:val="24"/>
-          <w:szCs w:val="24"/>
-        </w:rPr>
-      </w:pPr>
-    </w:p>
-    <w:p>
-      <w:pPr>
-        <w:rPr>
-          <w:rFonts w:asciiTheme="majorHAnsi" w:hAnsiTheme="majorHAnsi"/>
-          <w:sz w:val="24"/>
-          <w:szCs w:val="24"/>
-        </w:rPr>
-      </w:pPr>
-    </w:p>
-    <w:p>
-      <w:pPr>
-        <w:rPr>
-          <w:rFonts w:asciiTheme="majorHAnsi" w:hAnsiTheme="majorHAnsi"/>
-          <w:sz w:val="24"/>
-          <w:szCs w:val="24"/>
-        </w:rPr>
-      </w:pPr>
-    </w:p>
-    <w:p>
-      <w:pPr>
-        <w:rPr>
-          <w:rFonts w:asciiTheme="majorHAnsi" w:hAnsiTheme="majorHAnsi"/>
-          <w:sz w:val="24"/>
-          <w:szCs w:val="24"/>
-        </w:rPr>
-      </w:pPr>
-    </w:p>
-    <w:p>
-      <w:pPr>
-        <w:rPr>
-          <w:rFonts w:asciiTheme="majorHAnsi" w:hAnsiTheme="majorHAnsi"/>
-          <w:sz w:val="24"/>
-          <w:szCs w:val="24"/>
-        </w:rPr>
-      </w:pPr>
-    </w:p>
-    <w:p>
-      <w:pPr>
-        <w:jc w:val="center"/>
-        <w:rPr>
-          <w:rFonts w:asciiTheme="majorHAnsi" w:hAnsiTheme="majorHAnsi"/>
-          <w:sz w:val="24"/>
-          <w:szCs w:val="24"/>
-        </w:rPr>
-      </w:pPr>
-    </w:p>
-    <w:p>
-      <w:pPr>
-        <w:jc w:val="center"/>
-        <w:rPr>
-          <w:rFonts w:asciiTheme="majorHAnsi" w:hAnsiTheme="majorHAnsi"/>
-          <w:sz w:val="24"/>
-          <w:szCs w:val="24"/>
-        </w:rPr>
-      </w:pPr>
-    </w:p>
-    <w:p>
-      <w:pPr>
-        <w:jc w:val="center"/>
-        <w:rPr>
-          <w:rFonts w:asciiTheme="majorHAnsi" w:hAnsiTheme="majorHAnsi"/>
-          <w:sz w:val="24"/>
-          <w:szCs w:val="24"/>
-        </w:rPr>
-      </w:pPr>
-    </w:p>
-    <w:p>
-      <w:pPr>
-        <w:jc w:val="center"/>
-        <w:rPr>
-          <w:rFonts w:asciiTheme="majorHAnsi" w:hAnsiTheme="majorHAnsi"/>
-          <w:sz w:val="24"/>
-          <w:szCs w:val="24"/>
-        </w:rPr>
-      </w:pPr>
-      <w:r>
-        <w:rPr>
-          <w:rFonts w:asciiTheme="majorHAnsi" w:hAnsiTheme="majorHAnsi"/>
-          <w:noProof/>
-          <w:sz w:val="24"/>
-          <w:szCs w:val="24"/>
-          <w:lang w:val="en-GB" w:eastAsia="en-GB"/>
-        </w:rPr>
-        <w:drawing>
-          <wp:anchor distT="0" distB="0" distL="114300" distR="114300" simplePos="0" relativeHeight="251677696" behindDoc="0" locked="0" layoutInCell="1" allowOverlap="1" wp14:anchorId="4F2C0497" wp14:editId="66B8ECAB">
-            <wp:simplePos x="2286000" y="914400"/>
-            <wp:positionH relativeFrom="margin">
-              <wp:align>center</wp:align>
-            </wp:positionH>
-            <wp:positionV relativeFrom="margin">
-              <wp:align>center</wp:align>
-            </wp:positionV>
-            <wp:extent cx="2987040" cy="5417820"/>
-            <wp:effectExtent l="0" t="0" r="3810" b="0"/>
-            <wp:wrapSquare wrapText="bothSides"/>
-            <wp:docPr id="28" name="Picture 28"/>
-            <wp:cNvGraphicFramePr>
-              <a:graphicFrameLocks xmlns:a="http://schemas.openxmlformats.org/drawingml/2006/main" noChangeAspect="1"/>
-            </wp:cNvGraphicFramePr>
-            <a:graphic xmlns:a="http://schemas.openxmlformats.org/drawingml/2006/main">
-              <a:graphicData uri="http://schemas.openxmlformats.org/drawingml/2006/picture">
-                <pic:pic xmlns:pic="http://schemas.openxmlformats.org/drawingml/2006/picture">
-                  <pic:nvPicPr>
-                    <pic:cNvPr id="20" name="Add_Product_Page.JPG"/>
-                    <pic:cNvPicPr/>
-                  </pic:nvPicPr>
-                  <pic:blipFill>
-                    <a:blip r:embed="rId19">
-                      <a:extLst>
-                        <a:ext uri="{28A0092B-C50C-407E-A947-70E740481C1C}">
-                          <a14:useLocalDpi xmlns:a14="http://schemas.microsoft.com/office/drawing/2010/main" val="0"/>
-                        </a:ext>
-                      </a:extLst>
-                    </a:blip>
-                    <a:stretch>
-                      <a:fillRect/>
-                    </a:stretch>
-                  </pic:blipFill>
-                  <pic:spPr>
-                    <a:xfrm>
-                      <a:off x="0" y="0"/>
-                      <a:ext cx="2987040" cy="5417820"/>
-                    </a:xfrm>
-                    <a:prstGeom prst="rect">
-                      <a:avLst/>
-                    </a:prstGeom>
-                  </pic:spPr>
-                </pic:pic>
-              </a:graphicData>
-            </a:graphic>
-          </wp:anchor>
-        </w:drawing>
-      </w:r>
-    </w:p>
-    <w:p>
-      <w:pPr>
-        <w:jc w:val="center"/>
-        <w:rPr>
-          <w:rFonts w:asciiTheme="majorHAnsi" w:hAnsiTheme="majorHAnsi"/>
-          <w:sz w:val="24"/>
-          <w:szCs w:val="24"/>
-        </w:rPr>
-      </w:pPr>
-    </w:p>
-    <w:p>
-      <w:pPr>
-        <w:jc w:val="center"/>
-        <w:rPr>
-          <w:rFonts w:asciiTheme="majorHAnsi" w:hAnsiTheme="majorHAnsi"/>
-          <w:sz w:val="24"/>
-          <w:szCs w:val="24"/>
-        </w:rPr>
-      </w:pPr>
-    </w:p>
-    <w:p>
-      <w:pPr>
-        <w:jc w:val="center"/>
-        <w:rPr>
-          <w:rFonts w:asciiTheme="majorHAnsi" w:hAnsiTheme="majorHAnsi"/>
-          <w:sz w:val="24"/>
-          <w:szCs w:val="24"/>
-        </w:rPr>
-      </w:pPr>
-    </w:p>
-    <w:p>
-      <w:pPr>
-        <w:jc w:val="center"/>
-        <w:rPr>
-          <w:rFonts w:asciiTheme="majorHAnsi" w:hAnsiTheme="majorHAnsi"/>
-          <w:sz w:val="24"/>
-          <w:szCs w:val="24"/>
-        </w:rPr>
-      </w:pPr>
-    </w:p>
-    <w:p>
-      <w:pPr>
-        <w:jc w:val="center"/>
-        <w:rPr>
-          <w:rFonts w:asciiTheme="majorHAnsi" w:hAnsiTheme="majorHAnsi"/>
-          <w:sz w:val="24"/>
-          <w:szCs w:val="24"/>
-        </w:rPr>
-      </w:pPr>
-    </w:p>
-    <w:p>
-      <w:pPr>
-        <w:jc w:val="center"/>
-        <w:rPr>
-          <w:rFonts w:asciiTheme="majorHAnsi" w:hAnsiTheme="majorHAnsi"/>
-          <w:sz w:val="24"/>
-          <w:szCs w:val="24"/>
-        </w:rPr>
-      </w:pPr>
-    </w:p>
-    <w:p>
-      <w:pPr>
-        <w:jc w:val="center"/>
-        <w:rPr>
-          <w:rFonts w:asciiTheme="majorHAnsi" w:hAnsiTheme="majorHAnsi"/>
-          <w:sz w:val="24"/>
-          <w:szCs w:val="24"/>
-        </w:rPr>
-      </w:pPr>
-    </w:p>
-    <w:p>
-      <w:pPr>
-        <w:jc w:val="center"/>
-        <w:rPr>
-          <w:rFonts w:asciiTheme="majorHAnsi" w:hAnsiTheme="majorHAnsi"/>
-          <w:sz w:val="24"/>
-          <w:szCs w:val="24"/>
-        </w:rPr>
-      </w:pPr>
-    </w:p>
-    <w:p>
-      <w:pPr>
-        <w:rPr>
-          <w:rFonts w:asciiTheme="majorHAnsi" w:hAnsiTheme="majorHAnsi"/>
-          <w:i/>
-          <w:sz w:val="24"/>
-          <w:szCs w:val="24"/>
-        </w:rPr>
-      </w:pPr>
-      <w:r>
-        <w:rPr>
-          <w:rFonts w:asciiTheme="majorHAnsi" w:hAnsiTheme="majorHAnsi"/>
-          <w:i/>
-          <w:sz w:val="24"/>
-          <w:szCs w:val="24"/>
-        </w:rPr>
-        <w:t>Wireframe 4:</w:t>
-      </w:r>
-      <w:r>
-        <w:rPr>
-          <w:rFonts w:asciiTheme="majorHAnsi" w:hAnsiTheme="majorHAnsi"/>
-          <w:i/>
-          <w:sz w:val="24"/>
-          <w:szCs w:val="24"/>
-        </w:rPr>
-        <w:tab/>
-        <w:t xml:space="preserve">Product toevoegen </w:t>
-      </w:r>
-    </w:p>
-    <w:p>
-      <w:pPr>
-        <w:spacing w:after="160"/>
-        <w:rPr>
-          <w:rFonts w:asciiTheme="majorHAnsi" w:hAnsiTheme="majorHAnsi"/>
-          <w:i/>
-          <w:sz w:val="24"/>
-          <w:szCs w:val="24"/>
-        </w:rPr>
-      </w:pPr>
-      <w:r>
-        <w:rPr>
-          <w:rFonts w:asciiTheme="majorHAnsi" w:hAnsiTheme="majorHAnsi"/>
-          <w:i/>
-          <w:sz w:val="24"/>
-          <w:szCs w:val="24"/>
-        </w:rPr>
-        <w:br w:type="page"/>
-      </w:r>
-    </w:p>
-    <w:p>
-      <w:pPr>
-        <w:rPr>
-          <w:rFonts w:asciiTheme="majorHAnsi" w:hAnsiTheme="majorHAnsi"/>
-          <w:i/>
-          <w:sz w:val="24"/>
-          <w:szCs w:val="24"/>
-        </w:rPr>
-      </w:pPr>
-    </w:p>
-    <w:p>
-      <w:pPr>
-        <w:rPr>
-          <w:rFonts w:asciiTheme="majorHAnsi" w:hAnsiTheme="majorHAnsi"/>
-          <w:sz w:val="24"/>
-          <w:szCs w:val="24"/>
-        </w:rPr>
-      </w:pPr>
-    </w:p>
-    <w:p>
-      <w:pPr>
-        <w:rPr>
-          <w:rFonts w:asciiTheme="majorHAnsi" w:hAnsiTheme="majorHAnsi"/>
-          <w:sz w:val="24"/>
-          <w:szCs w:val="24"/>
-        </w:rPr>
-      </w:pPr>
-    </w:p>
-    <w:p>
-      <w:pPr>
-        <w:rPr>
-          <w:rFonts w:asciiTheme="majorHAnsi" w:hAnsiTheme="majorHAnsi"/>
-          <w:sz w:val="24"/>
-          <w:szCs w:val="24"/>
-        </w:rPr>
-      </w:pPr>
-    </w:p>
-    <w:p>
-      <w:pPr>
-        <w:rPr>
-          <w:rFonts w:asciiTheme="majorHAnsi" w:hAnsiTheme="majorHAnsi"/>
-          <w:sz w:val="24"/>
-          <w:szCs w:val="24"/>
-        </w:rPr>
-      </w:pPr>
-    </w:p>
-    <w:p>
-      <w:pPr>
-        <w:rPr>
-          <w:rFonts w:asciiTheme="majorHAnsi" w:hAnsiTheme="majorHAnsi"/>
-          <w:sz w:val="24"/>
-          <w:szCs w:val="24"/>
-        </w:rPr>
-      </w:pPr>
-    </w:p>
-    <w:p>
-      <w:pPr>
-        <w:rPr>
-          <w:rFonts w:asciiTheme="majorHAnsi" w:hAnsiTheme="majorHAnsi"/>
-          <w:sz w:val="24"/>
-          <w:szCs w:val="24"/>
-        </w:rPr>
-      </w:pPr>
-    </w:p>
-    <w:p>
-      <w:pPr>
-        <w:rPr>
-          <w:rFonts w:asciiTheme="majorHAnsi" w:hAnsiTheme="majorHAnsi"/>
-          <w:sz w:val="24"/>
-          <w:szCs w:val="24"/>
-        </w:rPr>
-      </w:pPr>
-    </w:p>
-    <w:p>
-      <w:pPr>
-        <w:rPr>
-          <w:rFonts w:asciiTheme="majorHAnsi" w:hAnsiTheme="majorHAnsi"/>
           <w:sz w:val="24"/>
           <w:szCs w:val="24"/>
         </w:rPr>
@@ -7018,224 +5674,49 @@
           <w:szCs w:val="24"/>
         </w:rPr>
       </w:pPr>
-      <w:r>
-        <w:rPr>
-          <w:rFonts w:asciiTheme="majorHAnsi" w:hAnsiTheme="majorHAnsi"/>
-          <w:sz w:val="24"/>
-          <w:szCs w:val="24"/>
-        </w:rPr>
-        <w:tab/>
-      </w:r>
     </w:p>
     <w:p>
       <w:pPr>
-        <w:tabs>
-          <w:tab w:val="left" w:pos="1300"/>
-        </w:tabs>
-        <w:rPr>
-          <w:rFonts w:asciiTheme="majorHAnsi" w:hAnsiTheme="majorHAnsi"/>
-          <w:sz w:val="24"/>
-          <w:szCs w:val="24"/>
-        </w:rPr>
-      </w:pPr>
-      <w:r>
-        <w:rPr>
-          <w:rFonts w:asciiTheme="majorHAnsi" w:hAnsiTheme="majorHAnsi"/>
-          <w:noProof/>
-          <w:sz w:val="24"/>
-          <w:szCs w:val="24"/>
-          <w:lang w:val="en-GB" w:eastAsia="en-GB"/>
-        </w:rPr>
-        <w:drawing>
-          <wp:anchor distT="0" distB="0" distL="114300" distR="114300" simplePos="0" relativeHeight="251678720" behindDoc="0" locked="0" layoutInCell="1" allowOverlap="1" wp14:anchorId="5F5C57D3" wp14:editId="74A23595">
-            <wp:simplePos x="914400" y="4318000"/>
-            <wp:positionH relativeFrom="margin">
-              <wp:align>center</wp:align>
-            </wp:positionH>
-            <wp:positionV relativeFrom="margin">
-              <wp:align>center</wp:align>
-            </wp:positionV>
-            <wp:extent cx="2880360" cy="5394960"/>
-            <wp:effectExtent l="0" t="0" r="0" b="0"/>
-            <wp:wrapSquare wrapText="bothSides"/>
-            <wp:docPr id="29" name="Picture 29"/>
-            <wp:cNvGraphicFramePr>
-              <a:graphicFrameLocks xmlns:a="http://schemas.openxmlformats.org/drawingml/2006/main" noChangeAspect="1"/>
-            </wp:cNvGraphicFramePr>
-            <a:graphic xmlns:a="http://schemas.openxmlformats.org/drawingml/2006/main">
-              <a:graphicData uri="http://schemas.openxmlformats.org/drawingml/2006/picture">
-                <pic:pic xmlns:pic="http://schemas.openxmlformats.org/drawingml/2006/picture">
-                  <pic:nvPicPr>
-                    <pic:cNvPr id="21" name="Settings_Page.JPG"/>
-                    <pic:cNvPicPr/>
-                  </pic:nvPicPr>
-                  <pic:blipFill>
-                    <a:blip r:embed="rId20">
-                      <a:extLst>
-                        <a:ext uri="{28A0092B-C50C-407E-A947-70E740481C1C}">
-                          <a14:useLocalDpi xmlns:a14="http://schemas.microsoft.com/office/drawing/2010/main" val="0"/>
-                        </a:ext>
-                      </a:extLst>
-                    </a:blip>
-                    <a:stretch>
-                      <a:fillRect/>
-                    </a:stretch>
-                  </pic:blipFill>
-                  <pic:spPr>
-                    <a:xfrm>
-                      <a:off x="0" y="0"/>
-                      <a:ext cx="2880360" cy="5394960"/>
-                    </a:xfrm>
-                    <a:prstGeom prst="rect">
-                      <a:avLst/>
-                    </a:prstGeom>
-                  </pic:spPr>
-                </pic:pic>
-              </a:graphicData>
-            </a:graphic>
-          </wp:anchor>
-        </w:drawing>
+        <w:rPr>
+          <w:rFonts w:asciiTheme="majorHAnsi" w:hAnsiTheme="majorHAnsi"/>
+        </w:rPr>
+      </w:pPr>
+      <w:r>
+        <w:rPr>
+          <w:rFonts w:asciiTheme="majorHAnsi" w:hAnsiTheme="majorHAnsi"/>
+        </w:rPr>
+        <w:pict>
+          <v:shapetype id="_x0000_t75" coordsize="21600,21600" o:spt="75" o:preferrelative="t" path="m@4@5l@4@11@9@11@9@5xe" filled="f" stroked="f">
+            <v:stroke joinstyle="miter"/>
+            <v:formulas>
+              <v:f eqn="if lineDrawn pixelLineWidth 0"/>
+              <v:f eqn="sum @0 1 0"/>
+              <v:f eqn="sum 0 0 @1"/>
+              <v:f eqn="prod @2 1 2"/>
+              <v:f eqn="prod @3 21600 pixelWidth"/>
+              <v:f eqn="prod @3 21600 pixelHeight"/>
+              <v:f eqn="sum @0 0 1"/>
+              <v:f eqn="prod @6 1 2"/>
+              <v:f eqn="prod @7 21600 pixelWidth"/>
+              <v:f eqn="sum @8 21600 0"/>
+              <v:f eqn="prod @7 21600 pixelHeight"/>
+              <v:f eqn="sum @10 21600 0"/>
+            </v:formulas>
+            <v:path o:extrusionok="f" gradientshapeok="t" o:connecttype="rect"/>
+            <o:lock v:ext="edit" aspectratio="t"/>
+          </v:shapetype>
+          <v:shape id="_x0000_i1025" type="#_x0000_t75" style="width:476pt;height:256pt">
+            <v:imagedata r:id="rId17" o:title="Screenshot 2016-04-25 11.39.50"/>
+          </v:shape>
+        </w:pict>
       </w:r>
     </w:p>
     <w:p>
       <w:pPr>
-        <w:tabs>
-          <w:tab w:val="left" w:pos="1300"/>
-        </w:tabs>
-        <w:rPr>
-          <w:rFonts w:asciiTheme="majorHAnsi" w:hAnsiTheme="majorHAnsi"/>
-          <w:sz w:val="24"/>
-          <w:szCs w:val="24"/>
-        </w:rPr>
-      </w:pPr>
-    </w:p>
-    <w:p>
-      <w:pPr>
-        <w:tabs>
-          <w:tab w:val="left" w:pos="1300"/>
-        </w:tabs>
-        <w:rPr>
-          <w:rFonts w:asciiTheme="majorHAnsi" w:hAnsiTheme="majorHAnsi"/>
-          <w:sz w:val="24"/>
-          <w:szCs w:val="24"/>
-        </w:rPr>
-      </w:pPr>
-    </w:p>
-    <w:p>
-      <w:pPr>
-        <w:tabs>
-          <w:tab w:val="left" w:pos="1300"/>
-        </w:tabs>
-        <w:rPr>
-          <w:rFonts w:asciiTheme="majorHAnsi" w:hAnsiTheme="majorHAnsi"/>
-          <w:sz w:val="24"/>
-          <w:szCs w:val="24"/>
-        </w:rPr>
-      </w:pPr>
-    </w:p>
-    <w:p>
-      <w:pPr>
-        <w:tabs>
-          <w:tab w:val="left" w:pos="1300"/>
-        </w:tabs>
-        <w:rPr>
-          <w:rFonts w:asciiTheme="majorHAnsi" w:hAnsiTheme="majorHAnsi"/>
-          <w:sz w:val="24"/>
-          <w:szCs w:val="24"/>
-        </w:rPr>
-      </w:pPr>
-    </w:p>
-    <w:p>
-      <w:pPr>
-        <w:tabs>
-          <w:tab w:val="left" w:pos="1300"/>
-        </w:tabs>
-        <w:rPr>
-          <w:rFonts w:asciiTheme="majorHAnsi" w:hAnsiTheme="majorHAnsi"/>
-          <w:sz w:val="24"/>
-          <w:szCs w:val="24"/>
-        </w:rPr>
-      </w:pPr>
-    </w:p>
-    <w:p>
-      <w:pPr>
-        <w:tabs>
-          <w:tab w:val="left" w:pos="1300"/>
-        </w:tabs>
-        <w:rPr>
-          <w:rFonts w:asciiTheme="majorHAnsi" w:hAnsiTheme="majorHAnsi"/>
-          <w:sz w:val="24"/>
-          <w:szCs w:val="24"/>
-        </w:rPr>
-      </w:pPr>
-    </w:p>
-    <w:p>
-      <w:pPr>
-        <w:tabs>
-          <w:tab w:val="left" w:pos="1300"/>
-        </w:tabs>
-        <w:rPr>
-          <w:rFonts w:asciiTheme="majorHAnsi" w:hAnsiTheme="majorHAnsi"/>
-          <w:sz w:val="24"/>
-          <w:szCs w:val="24"/>
-        </w:rPr>
-      </w:pPr>
-    </w:p>
-    <w:p>
-      <w:pPr>
-        <w:tabs>
-          <w:tab w:val="left" w:pos="1300"/>
-        </w:tabs>
-        <w:rPr>
-          <w:rFonts w:asciiTheme="majorHAnsi" w:hAnsiTheme="majorHAnsi"/>
-          <w:sz w:val="24"/>
-          <w:szCs w:val="24"/>
-        </w:rPr>
-      </w:pPr>
-    </w:p>
-    <w:p>
-      <w:pPr>
-        <w:tabs>
-          <w:tab w:val="left" w:pos="1300"/>
-        </w:tabs>
-        <w:rPr>
-          <w:rFonts w:asciiTheme="majorHAnsi" w:hAnsiTheme="majorHAnsi"/>
-          <w:sz w:val="24"/>
-          <w:szCs w:val="24"/>
-        </w:rPr>
-      </w:pPr>
-    </w:p>
-    <w:p>
-      <w:pPr>
-        <w:tabs>
-          <w:tab w:val="left" w:pos="1300"/>
-        </w:tabs>
-        <w:rPr>
-          <w:rFonts w:asciiTheme="majorHAnsi" w:hAnsiTheme="majorHAnsi"/>
-          <w:sz w:val="24"/>
-          <w:szCs w:val="24"/>
-        </w:rPr>
-      </w:pPr>
-    </w:p>
-    <w:p>
-      <w:pPr>
-        <w:tabs>
-          <w:tab w:val="left" w:pos="1300"/>
-        </w:tabs>
-        <w:rPr>
-          <w:rFonts w:asciiTheme="majorHAnsi" w:hAnsiTheme="majorHAnsi"/>
-          <w:sz w:val="24"/>
-          <w:szCs w:val="24"/>
-        </w:rPr>
-      </w:pPr>
-    </w:p>
-    <w:p>
-      <w:pPr>
         <w:rPr>
           <w:rFonts w:asciiTheme="majorHAnsi" w:hAnsiTheme="majorHAnsi"/>
           <w:i/>
           <w:sz w:val="24"/>
-          <w:szCs w:val="24"/>
         </w:rPr>
       </w:pPr>
       <w:r>
@@ -7243,382 +5724,22 @@
           <w:rFonts w:asciiTheme="majorHAnsi" w:hAnsiTheme="majorHAnsi"/>
           <w:i/>
           <w:sz w:val="24"/>
-          <w:szCs w:val="24"/>
-        </w:rPr>
-        <w:t>Wireframe 5:</w:t>
+        </w:rPr>
+        <w:t>Afbeelding 2:</w:t>
       </w:r>
       <w:r>
         <w:rPr>
           <w:rFonts w:asciiTheme="majorHAnsi" w:hAnsiTheme="majorHAnsi"/>
           <w:i/>
           <w:sz w:val="24"/>
-          <w:szCs w:val="24"/>
         </w:rPr>
         <w:tab/>
-        <w:t xml:space="preserve">Instellingen </w:t>
-      </w:r>
-    </w:p>
-    <w:p>
-      <w:pPr>
-        <w:spacing w:after="160"/>
-        <w:rPr>
-          <w:rFonts w:asciiTheme="majorHAnsi" w:hAnsiTheme="majorHAnsi"/>
-          <w:i/>
-          <w:sz w:val="24"/>
-          <w:szCs w:val="24"/>
-        </w:rPr>
-      </w:pPr>
-      <w:r>
-        <w:rPr>
-          <w:rFonts w:asciiTheme="majorHAnsi" w:hAnsiTheme="majorHAnsi"/>
-          <w:i/>
-          <w:sz w:val="24"/>
-          <w:szCs w:val="24"/>
-        </w:rPr>
-        <w:br w:type="page"/>
-      </w:r>
-    </w:p>
-    <w:p>
-      <w:pPr>
-        <w:rPr>
-          <w:rFonts w:asciiTheme="majorHAnsi" w:hAnsiTheme="majorHAnsi"/>
-          <w:i/>
-          <w:sz w:val="24"/>
-          <w:szCs w:val="24"/>
-        </w:rPr>
-      </w:pPr>
-      <w:r>
-        <w:rPr>
-          <w:rFonts w:asciiTheme="majorHAnsi" w:hAnsiTheme="majorHAnsi"/>
-          <w:i/>
-          <w:noProof/>
-          <w:sz w:val="24"/>
-          <w:szCs w:val="24"/>
-          <w:lang w:val="en-GB" w:eastAsia="en-GB"/>
-        </w:rPr>
-        <w:lastRenderedPageBreak/>
-        <w:drawing>
-          <wp:anchor distT="0" distB="0" distL="114300" distR="114300" simplePos="0" relativeHeight="251679744" behindDoc="0" locked="0" layoutInCell="1" allowOverlap="1" wp14:anchorId="0DEE7F9B" wp14:editId="11A21522">
-            <wp:simplePos x="914400" y="914400"/>
-            <wp:positionH relativeFrom="margin">
-              <wp:align>center</wp:align>
-            </wp:positionH>
-            <wp:positionV relativeFrom="margin">
-              <wp:align>center</wp:align>
-            </wp:positionV>
-            <wp:extent cx="2834640" cy="5387340"/>
-            <wp:effectExtent l="0" t="0" r="3810" b="3810"/>
-            <wp:wrapSquare wrapText="bothSides"/>
-            <wp:docPr id="30" name="Picture 30"/>
-            <wp:cNvGraphicFramePr>
-              <a:graphicFrameLocks xmlns:a="http://schemas.openxmlformats.org/drawingml/2006/main" noChangeAspect="1"/>
-            </wp:cNvGraphicFramePr>
-            <a:graphic xmlns:a="http://schemas.openxmlformats.org/drawingml/2006/main">
-              <a:graphicData uri="http://schemas.openxmlformats.org/drawingml/2006/picture">
-                <pic:pic xmlns:pic="http://schemas.openxmlformats.org/drawingml/2006/picture">
-                  <pic:nvPicPr>
-                    <pic:cNvPr id="22" name="Forgot_Password_Page.JPG"/>
-                    <pic:cNvPicPr/>
-                  </pic:nvPicPr>
-                  <pic:blipFill>
-                    <a:blip r:embed="rId21">
-                      <a:extLst>
-                        <a:ext uri="{28A0092B-C50C-407E-A947-70E740481C1C}">
-                          <a14:useLocalDpi xmlns:a14="http://schemas.microsoft.com/office/drawing/2010/main" val="0"/>
-                        </a:ext>
-                      </a:extLst>
-                    </a:blip>
-                    <a:stretch>
-                      <a:fillRect/>
-                    </a:stretch>
-                  </pic:blipFill>
-                  <pic:spPr>
-                    <a:xfrm>
-                      <a:off x="0" y="0"/>
-                      <a:ext cx="2834640" cy="5387340"/>
-                    </a:xfrm>
-                    <a:prstGeom prst="rect">
-                      <a:avLst/>
-                    </a:prstGeom>
-                  </pic:spPr>
-                </pic:pic>
-              </a:graphicData>
-            </a:graphic>
-          </wp:anchor>
-        </w:drawing>
-      </w:r>
-    </w:p>
-    <w:p>
-      <w:pPr>
-        <w:rPr>
-          <w:rFonts w:asciiTheme="majorHAnsi" w:hAnsiTheme="majorHAnsi"/>
-          <w:i/>
-          <w:sz w:val="24"/>
-          <w:szCs w:val="24"/>
-        </w:rPr>
-      </w:pPr>
-    </w:p>
-    <w:p>
-      <w:pPr>
-        <w:rPr>
-          <w:rFonts w:asciiTheme="majorHAnsi" w:hAnsiTheme="majorHAnsi"/>
-          <w:i/>
-          <w:sz w:val="24"/>
-          <w:szCs w:val="24"/>
-        </w:rPr>
-      </w:pPr>
-    </w:p>
-    <w:p>
-      <w:pPr>
-        <w:rPr>
-          <w:rFonts w:asciiTheme="majorHAnsi" w:hAnsiTheme="majorHAnsi"/>
-          <w:i/>
-          <w:sz w:val="24"/>
-          <w:szCs w:val="24"/>
-        </w:rPr>
-      </w:pPr>
-    </w:p>
-    <w:p>
-      <w:pPr>
-        <w:rPr>
-          <w:rFonts w:asciiTheme="majorHAnsi" w:hAnsiTheme="majorHAnsi"/>
-          <w:i/>
-          <w:sz w:val="24"/>
-          <w:szCs w:val="24"/>
-        </w:rPr>
-      </w:pPr>
-    </w:p>
-    <w:p>
-      <w:pPr>
-        <w:rPr>
-          <w:rFonts w:asciiTheme="majorHAnsi" w:hAnsiTheme="majorHAnsi"/>
-          <w:i/>
-          <w:sz w:val="24"/>
-          <w:szCs w:val="24"/>
-        </w:rPr>
-      </w:pPr>
-    </w:p>
-    <w:p>
-      <w:pPr>
-        <w:rPr>
-          <w:rFonts w:asciiTheme="majorHAnsi" w:hAnsiTheme="majorHAnsi"/>
-          <w:i/>
-          <w:sz w:val="24"/>
-          <w:szCs w:val="24"/>
-        </w:rPr>
-      </w:pPr>
-    </w:p>
-    <w:p>
-      <w:pPr>
-        <w:rPr>
-          <w:rFonts w:asciiTheme="majorHAnsi" w:hAnsiTheme="majorHAnsi"/>
-          <w:i/>
-          <w:sz w:val="24"/>
-          <w:szCs w:val="24"/>
-        </w:rPr>
-      </w:pPr>
-    </w:p>
-    <w:p>
-      <w:pPr>
-        <w:rPr>
-          <w:rFonts w:asciiTheme="majorHAnsi" w:hAnsiTheme="majorHAnsi"/>
-          <w:i/>
-          <w:sz w:val="24"/>
-          <w:szCs w:val="24"/>
-        </w:rPr>
-      </w:pPr>
-    </w:p>
-    <w:p>
-      <w:pPr>
-        <w:rPr>
-          <w:rFonts w:asciiTheme="majorHAnsi" w:hAnsiTheme="majorHAnsi"/>
-          <w:i/>
-          <w:sz w:val="24"/>
-          <w:szCs w:val="24"/>
-        </w:rPr>
-      </w:pPr>
-    </w:p>
-    <w:p>
-      <w:pPr>
-        <w:rPr>
-          <w:rFonts w:asciiTheme="majorHAnsi" w:hAnsiTheme="majorHAnsi"/>
-          <w:i/>
-          <w:sz w:val="24"/>
-          <w:szCs w:val="24"/>
-        </w:rPr>
-      </w:pPr>
-    </w:p>
-    <w:p>
-      <w:pPr>
-        <w:rPr>
-          <w:rFonts w:asciiTheme="majorHAnsi" w:hAnsiTheme="majorHAnsi"/>
-          <w:i/>
-          <w:sz w:val="24"/>
-          <w:szCs w:val="24"/>
-        </w:rPr>
-      </w:pPr>
-    </w:p>
-    <w:p>
-      <w:pPr>
-        <w:rPr>
-          <w:rFonts w:asciiTheme="majorHAnsi" w:hAnsiTheme="majorHAnsi"/>
-          <w:i/>
-          <w:sz w:val="24"/>
-          <w:szCs w:val="24"/>
-        </w:rPr>
-      </w:pPr>
-    </w:p>
-    <w:p>
-      <w:pPr>
-        <w:rPr>
-          <w:rFonts w:asciiTheme="majorHAnsi" w:hAnsiTheme="majorHAnsi"/>
-          <w:i/>
-          <w:sz w:val="24"/>
-          <w:szCs w:val="24"/>
-        </w:rPr>
-      </w:pPr>
-    </w:p>
-    <w:p>
-      <w:pPr>
-        <w:rPr>
-          <w:rFonts w:asciiTheme="majorHAnsi" w:hAnsiTheme="majorHAnsi"/>
-          <w:i/>
-          <w:sz w:val="24"/>
-          <w:szCs w:val="24"/>
-        </w:rPr>
-      </w:pPr>
-    </w:p>
-    <w:p>
-      <w:pPr>
-        <w:rPr>
-          <w:rFonts w:asciiTheme="majorHAnsi" w:hAnsiTheme="majorHAnsi"/>
-          <w:i/>
-          <w:sz w:val="24"/>
-          <w:szCs w:val="24"/>
-        </w:rPr>
-      </w:pPr>
-    </w:p>
-    <w:p>
-      <w:pPr>
-        <w:rPr>
-          <w:rFonts w:asciiTheme="majorHAnsi" w:hAnsiTheme="majorHAnsi"/>
-          <w:i/>
-          <w:sz w:val="24"/>
-          <w:szCs w:val="24"/>
-        </w:rPr>
-      </w:pPr>
-    </w:p>
-    <w:p>
-      <w:pPr>
-        <w:rPr>
-          <w:rFonts w:asciiTheme="majorHAnsi" w:hAnsiTheme="majorHAnsi"/>
-          <w:i/>
-          <w:sz w:val="24"/>
-          <w:szCs w:val="24"/>
-        </w:rPr>
-      </w:pPr>
-    </w:p>
-    <w:p>
-      <w:pPr>
-        <w:rPr>
-          <w:rFonts w:asciiTheme="majorHAnsi" w:hAnsiTheme="majorHAnsi"/>
-          <w:i/>
-          <w:sz w:val="24"/>
-          <w:szCs w:val="24"/>
-        </w:rPr>
-      </w:pPr>
-    </w:p>
-    <w:p>
-      <w:pPr>
-        <w:rPr>
-          <w:rFonts w:asciiTheme="majorHAnsi" w:hAnsiTheme="majorHAnsi"/>
-          <w:i/>
-          <w:sz w:val="24"/>
-          <w:szCs w:val="24"/>
-        </w:rPr>
-      </w:pPr>
-    </w:p>
-    <w:p>
-      <w:pPr>
-        <w:rPr>
-          <w:rFonts w:asciiTheme="majorHAnsi" w:hAnsiTheme="majorHAnsi"/>
-          <w:i/>
-          <w:sz w:val="24"/>
-          <w:szCs w:val="24"/>
-        </w:rPr>
-      </w:pPr>
-    </w:p>
-    <w:p>
-      <w:pPr>
-        <w:rPr>
-          <w:rFonts w:asciiTheme="majorHAnsi" w:hAnsiTheme="majorHAnsi"/>
-          <w:i/>
-          <w:sz w:val="24"/>
-          <w:szCs w:val="24"/>
-        </w:rPr>
-      </w:pPr>
-    </w:p>
-    <w:p>
-      <w:pPr>
-        <w:rPr>
-          <w:rFonts w:asciiTheme="majorHAnsi" w:hAnsiTheme="majorHAnsi"/>
-          <w:i/>
-          <w:sz w:val="24"/>
-          <w:szCs w:val="24"/>
-        </w:rPr>
-      </w:pPr>
-      <w:r>
-        <w:rPr>
-          <w:rFonts w:asciiTheme="majorHAnsi" w:hAnsiTheme="majorHAnsi"/>
-          <w:i/>
-          <w:sz w:val="24"/>
-          <w:szCs w:val="24"/>
-        </w:rPr>
-        <w:t>Wireframe 6:</w:t>
-      </w:r>
-      <w:r>
-        <w:rPr>
-          <w:rFonts w:asciiTheme="majorHAnsi" w:hAnsiTheme="majorHAnsi"/>
-          <w:i/>
-          <w:sz w:val="24"/>
-          <w:szCs w:val="24"/>
-        </w:rPr>
-        <w:tab/>
-        <w:t>Wachtwoord vergeten</w:t>
-      </w:r>
-    </w:p>
-    <w:p>
-      <w:pPr>
-        <w:rPr>
-          <w:rFonts w:asciiTheme="majorHAnsi" w:hAnsiTheme="majorHAnsi"/>
-          <w:i/>
-          <w:sz w:val="24"/>
-          <w:szCs w:val="24"/>
-        </w:rPr>
-      </w:pPr>
-    </w:p>
-    <w:p>
-      <w:pPr>
-        <w:tabs>
-          <w:tab w:val="left" w:pos="1300"/>
-        </w:tabs>
-        <w:rPr>
-          <w:rFonts w:asciiTheme="majorHAnsi" w:hAnsiTheme="majorHAnsi"/>
-          <w:sz w:val="24"/>
-          <w:szCs w:val="24"/>
-        </w:rPr>
-      </w:pPr>
-    </w:p>
-    <w:p>
-      <w:pPr>
-        <w:rPr>
-          <w:rFonts w:asciiTheme="majorHAnsi" w:hAnsiTheme="majorHAnsi"/>
-        </w:rPr>
-      </w:pPr>
+        <w:t>Desktop/Tabletversie Telegram</w:t>
+      </w:r>
     </w:p>
     <w:sectPr>
-      <w:headerReference w:type="default" r:id="rId22"/>
-      <w:footerReference w:type="default" r:id="rId23"/>
+      <w:headerReference w:type="default" r:id="rId18"/>
+      <w:footerReference w:type="default" r:id="rId19"/>
       <w:pgSz w:w="11906" w:h="16838"/>
       <w:pgMar w:top="1440" w:right="1440" w:bottom="1440" w:left="1440" w:header="709" w:footer="709" w:gutter="0"/>
       <w:pgNumType w:start="0"/>
@@ -8564,6 +6685,7 @@
     <w:lsdException w:name="HTML Sample" w:semiHidden="1" w:unhideWhenUsed="1"/>
     <w:lsdException w:name="HTML Typewriter" w:semiHidden="1" w:unhideWhenUsed="1"/>
     <w:lsdException w:name="HTML Variable" w:semiHidden="1" w:unhideWhenUsed="1"/>
+    <w:lsdException w:name="Normal Table" w:semiHidden="1" w:unhideWhenUsed="1"/>
     <w:lsdException w:name="annotation subject" w:semiHidden="1" w:unhideWhenUsed="1"/>
     <w:lsdException w:name="No List" w:semiHidden="1" w:unhideWhenUsed="1"/>
     <w:lsdException w:name="Outline List 1" w:semiHidden="1" w:unhideWhenUsed="1"/>
@@ -8610,8 +6732,10 @@
     <w:lsdException w:name="Table Subtle 2" w:semiHidden="1" w:unhideWhenUsed="1"/>
     <w:lsdException w:name="Table Web 1" w:semiHidden="1" w:unhideWhenUsed="1"/>
     <w:lsdException w:name="Table Web 2" w:semiHidden="1" w:unhideWhenUsed="1"/>
+    <w:lsdException w:name="Table Web 3" w:semiHidden="1" w:unhideWhenUsed="1"/>
     <w:lsdException w:name="Balloon Text" w:semiHidden="1" w:unhideWhenUsed="1"/>
     <w:lsdException w:name="Table Grid" w:uiPriority="39"/>
+    <w:lsdException w:name="Table Theme" w:semiHidden="1" w:unhideWhenUsed="1"/>
     <w:lsdException w:name="Placeholder Text" w:semiHidden="1"/>
     <w:lsdException w:name="No Spacing" w:uiPriority="1" w:qFormat="1"/>
     <w:lsdException w:name="Light Shading" w:uiPriority="60"/>

</xml_diff>